<commit_message>
Added correctness and cleaned
</commit_message>
<xml_diff>
--- a/Algorithm Documentation.docx
+++ b/Algorithm Documentation.docx
@@ -15,10 +15,10 @@
         <w:pStyle w:val="Subtitle"/>
       </w:pPr>
       <w:r>
-        <w:t>Lucas Geurtjens | s5132841 | 1</w:t>
-      </w:r>
-      <w:r>
-        <w:t>8</w:t>
+        <w:t xml:space="preserve">Lucas Geurtjens | s5132841 | </w:t>
+      </w:r>
+      <w:r>
+        <w:t>21</w:t>
       </w:r>
       <w:r>
         <w:t>/04/2019</w:t>
@@ -316,7 +316,34 @@
         <w:t>for the</w:t>
       </w:r>
       <w:r>
-        <w:t xml:space="preserve"> given amount. Firstly, because there are 3 parameters that change the criteria of the search</w:t>
+        <w:t xml:space="preserve"> given amount. </w:t>
+      </w:r>
+      <w:r>
+        <w:t xml:space="preserve"> This model was vaguely inspired by ONeilCode</w:t>
+      </w:r>
+      <w:r>
+        <w:t xml:space="preserve"> </w:t>
+      </w:r>
+      <w:r>
+        <w:t xml:space="preserve">who </w:t>
+      </w:r>
+      <w:r>
+        <w:t>exemplified</w:t>
+      </w:r>
+      <w:r>
+        <w:t xml:space="preserve"> </w:t>
+      </w:r>
+      <w:r>
+        <w:t>the behaviour of recursive coin change problems</w:t>
+      </w:r>
+      <w:r>
+        <w:t>.</w:t>
+      </w:r>
+      <w:r>
+        <w:t xml:space="preserve"> </w:t>
+      </w:r>
+      <w:r>
+        <w:t>Firstly, because there are 3 parameters that change the criteria of the search</w:t>
       </w:r>
       <w:r>
         <w:t>(amount, exact/lower limit and upper limit)</w:t>
@@ -336,6 +363,7 @@
         <w:rPr>
           <w:noProof/>
         </w:rPr>
+        <w:lastRenderedPageBreak/>
         <w:drawing>
           <wp:inline distT="0" distB="0" distL="0" distR="0" wp14:anchorId="05362F13" wp14:editId="1249E989">
             <wp:extent cx="4638675" cy="1988004"/>
@@ -407,7 +435,6 @@
     </w:p>
     <w:p>
       <w:r>
-        <w:lastRenderedPageBreak/>
         <w:t>The</w:t>
       </w:r>
       <w:r>
@@ -571,6 +598,9 @@
       </w:r>
       <w:r>
         <w:t xml:space="preserve">. </w:t>
+      </w:r>
+      <w:r>
+        <w:t xml:space="preserve">This model was vaguely inspired by Saiful Islam who illustrated how to best check for prime numbers. </w:t>
       </w:r>
       <w:r>
         <w:t xml:space="preserve">Firstly, the algorithm checks very small and obvious base cases (1 is not a prime, while 2 and 3 are etc.) </w:t>
@@ -996,6 +1026,9 @@
       </w:pPr>
       <w:r>
         <w:t>Speed Test</w:t>
+      </w:r>
+      <w:r>
+        <w:t xml:space="preserve"> Results</w:t>
       </w:r>
     </w:p>
     <w:tbl>
@@ -1581,9 +1614,9 @@
         </w:rPr>
         <w:lastRenderedPageBreak/>
         <w:drawing>
-          <wp:inline distT="0" distB="0" distL="0" distR="0" wp14:anchorId="54619FA9" wp14:editId="46749EE0">
-            <wp:extent cx="5181600" cy="3328988"/>
-            <wp:effectExtent l="0" t="0" r="0" b="5080"/>
+          <wp:inline distT="0" distB="0" distL="0" distR="0" wp14:anchorId="54619FA9" wp14:editId="782F4248">
+            <wp:extent cx="5724525" cy="3286125"/>
+            <wp:effectExtent l="0" t="0" r="9525" b="9525"/>
             <wp:docPr id="8" name="Chart 8">
               <a:extLst xmlns:a="http://schemas.openxmlformats.org/drawingml/2006/main">
                 <a:ext uri="{FF2B5EF4-FFF2-40B4-BE49-F238E27FC236}">
@@ -2005,109 +2038,97 @@
         <w:rPr>
           <w:sz w:val="36"/>
         </w:rPr>
+        <w:t xml:space="preserve"> + C</w:t>
+      </w:r>
+      <w:r>
+        <w:rPr>
+          <w:sz w:val="36"/>
+          <w:vertAlign w:val="superscript"/>
+        </w:rPr>
+        <w:t>1</w:t>
+      </w:r>
+      <w:r>
+        <w:rPr>
+          <w:sz w:val="36"/>
+        </w:rPr>
+        <w:t xml:space="preserve"> + C</w:t>
+      </w:r>
+      <w:r>
+        <w:rPr>
+          <w:sz w:val="36"/>
+          <w:vertAlign w:val="superscript"/>
+        </w:rPr>
+        <w:t>0</w:t>
+      </w:r>
+    </w:p>
+    <w:p>
+      <w:pPr>
+        <w:ind w:left="405"/>
+        <w:rPr>
+          <w:sz w:val="36"/>
+        </w:rPr>
+      </w:pPr>
+      <w:r>
+        <w:rPr>
+          <w:sz w:val="36"/>
+        </w:rPr>
+        <w:t>= C</w:t>
+      </w:r>
+      <w:r>
+        <w:rPr>
+          <w:sz w:val="36"/>
+          <w:vertAlign w:val="superscript"/>
+        </w:rPr>
+        <w:t>3</w:t>
+      </w:r>
+      <w:r>
+        <w:rPr>
+          <w:sz w:val="36"/>
+        </w:rPr>
         <w:t xml:space="preserve"> </w:t>
       </w:r>
       <w:r>
         <w:rPr>
           <w:sz w:val="36"/>
         </w:rPr>
-        <w:t>+ C</w:t>
+        <w:t xml:space="preserve">T(n – </w:t>
+      </w:r>
+      <w:r>
+        <w:rPr>
+          <w:sz w:val="36"/>
+        </w:rPr>
+        <w:t>3</w:t>
+      </w:r>
+      <w:r>
+        <w:rPr>
+          <w:sz w:val="36"/>
+        </w:rPr>
+        <w:t>)</w:t>
+      </w:r>
+      <w:r>
+        <w:rPr>
+          <w:sz w:val="36"/>
+        </w:rPr>
+        <w:t xml:space="preserve"> +</w:t>
+      </w:r>
+      <w:r>
+        <w:rPr>
+          <w:sz w:val="36"/>
+        </w:rPr>
+        <w:t xml:space="preserve"> C</w:t>
       </w:r>
       <w:r>
         <w:rPr>
           <w:sz w:val="36"/>
           <w:vertAlign w:val="superscript"/>
         </w:rPr>
-        <w:t>1</w:t>
+        <w:t>2</w:t>
       </w:r>
       <w:r>
         <w:rPr>
           <w:sz w:val="36"/>
         </w:rPr>
         <w:t xml:space="preserve"> + C</w:t>
-      </w:r>
-      <w:r>
-        <w:rPr>
-          <w:sz w:val="36"/>
-          <w:vertAlign w:val="superscript"/>
-        </w:rPr>
-        <w:t>0</w:t>
-      </w:r>
-    </w:p>
-    <w:p>
-      <w:pPr>
-        <w:ind w:left="405"/>
-        <w:rPr>
-          <w:sz w:val="36"/>
-        </w:rPr>
-      </w:pPr>
-      <w:r>
-        <w:rPr>
-          <w:sz w:val="36"/>
-        </w:rPr>
-        <w:t>= C</w:t>
-      </w:r>
-      <w:r>
-        <w:rPr>
-          <w:sz w:val="36"/>
-          <w:vertAlign w:val="superscript"/>
-        </w:rPr>
-        <w:t>3</w:t>
-      </w:r>
-      <w:r>
-        <w:rPr>
-          <w:sz w:val="36"/>
-        </w:rPr>
-        <w:t xml:space="preserve"> </w:t>
-      </w:r>
-      <w:r>
-        <w:rPr>
-          <w:sz w:val="36"/>
-        </w:rPr>
-        <w:t xml:space="preserve">T(n – </w:t>
-      </w:r>
-      <w:r>
-        <w:rPr>
-          <w:sz w:val="36"/>
-        </w:rPr>
-        <w:t>3</w:t>
-      </w:r>
-      <w:r>
-        <w:rPr>
-          <w:sz w:val="36"/>
-        </w:rPr>
-        <w:t>)</w:t>
-      </w:r>
-      <w:r>
-        <w:rPr>
-          <w:sz w:val="36"/>
-        </w:rPr>
-        <w:t xml:space="preserve"> +</w:t>
-      </w:r>
-      <w:r>
-        <w:rPr>
-          <w:sz w:val="36"/>
-        </w:rPr>
-        <w:t xml:space="preserve"> C</w:t>
-      </w:r>
-      <w:r>
-        <w:rPr>
-          <w:sz w:val="36"/>
-          <w:vertAlign w:val="superscript"/>
-        </w:rPr>
-        <w:t>2</w:t>
-      </w:r>
-      <w:r>
-        <w:rPr>
-          <w:sz w:val="36"/>
-        </w:rPr>
-        <w:t xml:space="preserve"> </w:t>
-      </w:r>
-      <w:r>
-        <w:rPr>
-          <w:sz w:val="36"/>
-        </w:rPr>
-        <w:t>+ C</w:t>
       </w:r>
       <w:r>
         <w:rPr>
@@ -2150,7 +2171,50 @@
         <w:rPr>
           <w:sz w:val="36"/>
         </w:rPr>
-        <w:t xml:space="preserve">= </w:t>
+        <w:t>= C</w:t>
+      </w:r>
+      <w:r>
+        <w:rPr>
+          <w:sz w:val="36"/>
+          <w:vertAlign w:val="superscript"/>
+        </w:rPr>
+        <w:t>k</w:t>
+      </w:r>
+      <w:r>
+        <w:rPr>
+          <w:sz w:val="36"/>
+        </w:rPr>
+        <w:t xml:space="preserve"> </w:t>
+      </w:r>
+      <w:r>
+        <w:rPr>
+          <w:sz w:val="36"/>
+        </w:rPr>
+        <w:t xml:space="preserve">T(n – </w:t>
+      </w:r>
+      <w:r>
+        <w:rPr>
+          <w:sz w:val="36"/>
+        </w:rPr>
+        <w:t>k</w:t>
+      </w:r>
+      <w:r>
+        <w:rPr>
+          <w:sz w:val="36"/>
+        </w:rPr>
+        <w:t>)</w:t>
+      </w:r>
+      <w:r>
+        <w:rPr>
+          <w:sz w:val="36"/>
+        </w:rPr>
+        <w:t xml:space="preserve"> </w:t>
+      </w:r>
+      <w:r>
+        <w:rPr>
+          <w:sz w:val="36"/>
+        </w:rPr>
+        <w:t xml:space="preserve">+ </w:t>
       </w:r>
       <w:r>
         <w:rPr>
@@ -2163,56 +2227,33 @@
           <w:sz w:val="36"/>
           <w:vertAlign w:val="superscript"/>
         </w:rPr>
-        <w:t>k</w:t>
-      </w:r>
-      <w:r>
-        <w:rPr>
-          <w:sz w:val="36"/>
-        </w:rPr>
-        <w:t xml:space="preserve"> </w:t>
-      </w:r>
-      <w:r>
-        <w:rPr>
-          <w:sz w:val="36"/>
-        </w:rPr>
-        <w:t xml:space="preserve">T(n – </w:t>
-      </w:r>
-      <w:r>
-        <w:rPr>
-          <w:sz w:val="36"/>
-        </w:rPr>
-        <w:t>k</w:t>
-      </w:r>
-      <w:r>
-        <w:rPr>
-          <w:sz w:val="36"/>
-        </w:rPr>
-        <w:t>)</w:t>
-      </w:r>
-      <w:r>
-        <w:rPr>
-          <w:sz w:val="36"/>
-        </w:rPr>
-        <w:t xml:space="preserve"> </w:t>
-      </w:r>
-      <w:r>
-        <w:rPr>
-          <w:sz w:val="36"/>
-        </w:rPr>
-        <w:t xml:space="preserve">+ </w:t>
-      </w:r>
-      <w:r>
-        <w:rPr>
-          <w:sz w:val="36"/>
-        </w:rPr>
-        <w:t>C</w:t>
+        <w:t>k-1</w:t>
+      </w:r>
+      <w:r>
+        <w:rPr>
+          <w:sz w:val="36"/>
+        </w:rPr>
+        <w:t xml:space="preserve"> + C</w:t>
       </w:r>
       <w:r>
         <w:rPr>
           <w:sz w:val="36"/>
           <w:vertAlign w:val="superscript"/>
         </w:rPr>
-        <w:t>k-1</w:t>
+        <w:t>k-2</w:t>
+      </w:r>
+      <w:r>
+        <w:rPr>
+          <w:sz w:val="36"/>
+        </w:rPr>
+        <w:t xml:space="preserve"> + ... + C</w:t>
+      </w:r>
+      <w:r>
+        <w:rPr>
+          <w:sz w:val="36"/>
+          <w:vertAlign w:val="superscript"/>
+        </w:rPr>
+        <w:t>1</w:t>
       </w:r>
       <w:r>
         <w:rPr>
@@ -2225,51 +2266,6 @@
           <w:sz w:val="36"/>
           <w:vertAlign w:val="superscript"/>
         </w:rPr>
-        <w:t>k-</w:t>
-      </w:r>
-      <w:r>
-        <w:rPr>
-          <w:sz w:val="36"/>
-          <w:vertAlign w:val="superscript"/>
-        </w:rPr>
-        <w:t>2</w:t>
-      </w:r>
-      <w:r>
-        <w:rPr>
-          <w:sz w:val="36"/>
-        </w:rPr>
-        <w:t xml:space="preserve"> +</w:t>
-      </w:r>
-      <w:r>
-        <w:rPr>
-          <w:sz w:val="36"/>
-        </w:rPr>
-        <w:t xml:space="preserve"> ... +</w:t>
-      </w:r>
-      <w:r>
-        <w:rPr>
-          <w:sz w:val="36"/>
-        </w:rPr>
-        <w:t xml:space="preserve"> C</w:t>
-      </w:r>
-      <w:r>
-        <w:rPr>
-          <w:sz w:val="36"/>
-          <w:vertAlign w:val="superscript"/>
-        </w:rPr>
-        <w:t>1</w:t>
-      </w:r>
-      <w:r>
-        <w:rPr>
-          <w:sz w:val="36"/>
-        </w:rPr>
-        <w:t xml:space="preserve"> + C</w:t>
-      </w:r>
-      <w:r>
-        <w:rPr>
-          <w:sz w:val="36"/>
-          <w:vertAlign w:val="superscript"/>
-        </w:rPr>
         <w:t>0</w:t>
       </w:r>
     </w:p>
@@ -2330,13 +2326,7 @@
         <w:rPr>
           <w:sz w:val="36"/>
         </w:rPr>
-        <w:t xml:space="preserve">= </w:t>
-      </w:r>
-      <w:r>
-        <w:rPr>
-          <w:sz w:val="36"/>
-        </w:rPr>
-        <w:t>C</w:t>
+        <w:t>= C</w:t>
       </w:r>
       <w:r>
         <w:rPr>
@@ -2359,7 +2349,191 @@
           <w:color w:val="222222"/>
           <w:shd w:val="clear" w:color="auto" w:fill="FFFFFF"/>
         </w:rPr>
-        <w:t>⋅</w:t>
+        <w:t xml:space="preserve">⋅  </w:t>
+      </w:r>
+      <w:r>
+        <w:rPr>
+          <w:sz w:val="36"/>
+        </w:rPr>
+        <w:t>T(</w:t>
+      </w:r>
+      <w:r>
+        <w:rPr>
+          <w:sz w:val="36"/>
+        </w:rPr>
+        <w:t>0</w:t>
+      </w:r>
+      <w:r>
+        <w:rPr>
+          <w:sz w:val="36"/>
+        </w:rPr>
+        <w:t>)</w:t>
+      </w:r>
+      <w:r>
+        <w:rPr>
+          <w:sz w:val="36"/>
+        </w:rPr>
+        <w:t xml:space="preserve"> + C</w:t>
+      </w:r>
+      <w:r>
+        <w:rPr>
+          <w:sz w:val="36"/>
+          <w:vertAlign w:val="superscript"/>
+        </w:rPr>
+        <w:t>k-1</w:t>
+      </w:r>
+      <w:r>
+        <w:rPr>
+          <w:sz w:val="36"/>
+        </w:rPr>
+        <w:t xml:space="preserve"> + C</w:t>
+      </w:r>
+      <w:r>
+        <w:rPr>
+          <w:sz w:val="36"/>
+          <w:vertAlign w:val="superscript"/>
+        </w:rPr>
+        <w:t>k-2</w:t>
+      </w:r>
+      <w:r>
+        <w:rPr>
+          <w:sz w:val="36"/>
+        </w:rPr>
+        <w:t xml:space="preserve"> + ... + C</w:t>
+      </w:r>
+      <w:r>
+        <w:rPr>
+          <w:sz w:val="36"/>
+          <w:vertAlign w:val="superscript"/>
+        </w:rPr>
+        <w:t>1</w:t>
+      </w:r>
+      <w:r>
+        <w:rPr>
+          <w:sz w:val="36"/>
+        </w:rPr>
+        <w:t xml:space="preserve"> + C</w:t>
+      </w:r>
+      <w:r>
+        <w:rPr>
+          <w:sz w:val="36"/>
+          <w:vertAlign w:val="superscript"/>
+        </w:rPr>
+        <w:t>0</w:t>
+      </w:r>
+    </w:p>
+    <w:p>
+      <w:pPr>
+        <w:ind w:left="405"/>
+        <w:rPr>
+          <w:sz w:val="36"/>
+        </w:rPr>
+      </w:pPr>
+      <w:r>
+        <w:rPr>
+          <w:sz w:val="36"/>
+        </w:rPr>
+        <w:t>= C</w:t>
+      </w:r>
+      <w:r>
+        <w:rPr>
+          <w:sz w:val="36"/>
+          <w:vertAlign w:val="superscript"/>
+        </w:rPr>
+        <w:t>k</w:t>
+      </w:r>
+      <w:r>
+        <w:rPr>
+          <w:sz w:val="36"/>
+        </w:rPr>
+        <w:t xml:space="preserve"> + C</w:t>
+      </w:r>
+      <w:r>
+        <w:rPr>
+          <w:sz w:val="36"/>
+          <w:vertAlign w:val="superscript"/>
+        </w:rPr>
+        <w:t>k-1</w:t>
+      </w:r>
+      <w:r>
+        <w:rPr>
+          <w:sz w:val="36"/>
+        </w:rPr>
+        <w:t xml:space="preserve"> + C</w:t>
+      </w:r>
+      <w:r>
+        <w:rPr>
+          <w:sz w:val="36"/>
+          <w:vertAlign w:val="superscript"/>
+        </w:rPr>
+        <w:t>k-2</w:t>
+      </w:r>
+      <w:r>
+        <w:rPr>
+          <w:sz w:val="36"/>
+        </w:rPr>
+        <w:t xml:space="preserve"> + ... + C</w:t>
+      </w:r>
+      <w:r>
+        <w:rPr>
+          <w:sz w:val="36"/>
+          <w:vertAlign w:val="superscript"/>
+        </w:rPr>
+        <w:t>1</w:t>
+      </w:r>
+      <w:r>
+        <w:rPr>
+          <w:sz w:val="36"/>
+        </w:rPr>
+        <w:t xml:space="preserve"> + C</w:t>
+      </w:r>
+      <w:r>
+        <w:rPr>
+          <w:sz w:val="36"/>
+          <w:vertAlign w:val="superscript"/>
+        </w:rPr>
+        <w:t>0</w:t>
+      </w:r>
+    </w:p>
+    <w:p>
+      <w:pPr>
+        <w:ind w:left="405"/>
+        <w:rPr>
+          <w:sz w:val="36"/>
+        </w:rPr>
+      </w:pPr>
+      <w:r>
+        <w:rPr>
+          <w:sz w:val="36"/>
+        </w:rPr>
+        <w:t>= C</w:t>
+      </w:r>
+      <w:r>
+        <w:rPr>
+          <w:sz w:val="36"/>
+          <w:vertAlign w:val="superscript"/>
+        </w:rPr>
+        <w:t xml:space="preserve">k+1 </w:t>
+      </w:r>
+      <w:r>
+        <w:rPr>
+          <w:sz w:val="36"/>
+        </w:rPr>
+        <w:t>– 1</w:t>
+      </w:r>
+    </w:p>
+    <w:p>
+      <w:pPr>
+        <w:ind w:left="405"/>
+        <w:rPr>
+          <w:sz w:val="36"/>
+        </w:rPr>
+      </w:pPr>
+      <w:r>
+        <w:rPr>
+          <w:sz w:val="36"/>
+        </w:rPr>
+        <w:t xml:space="preserve">= C </w:t>
       </w:r>
       <w:r>
         <w:rPr>
@@ -2369,83 +2543,26 @@
           <w:color w:val="222222"/>
           <w:shd w:val="clear" w:color="auto" w:fill="FFFFFF"/>
         </w:rPr>
-        <w:t xml:space="preserve">  </w:t>
-      </w:r>
-      <w:r>
-        <w:rPr>
-          <w:sz w:val="36"/>
-        </w:rPr>
-        <w:t>T(</w:t>
-      </w:r>
-      <w:r>
-        <w:rPr>
-          <w:sz w:val="36"/>
-        </w:rPr>
-        <w:t>0</w:t>
-      </w:r>
-      <w:r>
-        <w:rPr>
-          <w:sz w:val="36"/>
-        </w:rPr>
-        <w:t>)</w:t>
-      </w:r>
-      <w:r>
-        <w:rPr>
-          <w:sz w:val="36"/>
-        </w:rPr>
-        <w:t xml:space="preserve"> </w:t>
-      </w:r>
-      <w:r>
-        <w:rPr>
-          <w:sz w:val="36"/>
-        </w:rPr>
-        <w:t>+ C</w:t>
+        <w:t xml:space="preserve">⋅  </w:t>
+      </w:r>
+      <w:r>
+        <w:rPr>
+          <w:sz w:val="36"/>
+        </w:rPr>
+        <w:t>C</w:t>
       </w:r>
       <w:r>
         <w:rPr>
           <w:sz w:val="36"/>
           <w:vertAlign w:val="superscript"/>
         </w:rPr>
-        <w:t>k-1</w:t>
-      </w:r>
-      <w:r>
-        <w:rPr>
-          <w:sz w:val="36"/>
-        </w:rPr>
-        <w:t xml:space="preserve"> + C</w:t>
-      </w:r>
-      <w:r>
-        <w:rPr>
-          <w:sz w:val="36"/>
-          <w:vertAlign w:val="superscript"/>
-        </w:rPr>
-        <w:t>k-2</w:t>
-      </w:r>
-      <w:r>
-        <w:rPr>
-          <w:sz w:val="36"/>
-        </w:rPr>
-        <w:t xml:space="preserve"> + ... + C</w:t>
-      </w:r>
-      <w:r>
-        <w:rPr>
-          <w:sz w:val="36"/>
-          <w:vertAlign w:val="superscript"/>
-        </w:rPr>
-        <w:t>1</w:t>
-      </w:r>
-      <w:r>
-        <w:rPr>
-          <w:sz w:val="36"/>
-        </w:rPr>
-        <w:t xml:space="preserve"> + C</w:t>
-      </w:r>
-      <w:r>
-        <w:rPr>
-          <w:sz w:val="36"/>
-          <w:vertAlign w:val="superscript"/>
-        </w:rPr>
-        <w:t>0</w:t>
+        <w:t>k</w:t>
+      </w:r>
+      <w:r>
+        <w:rPr>
+          <w:sz w:val="36"/>
+        </w:rPr>
+        <w:t xml:space="preserve"> – 1</w:t>
       </w:r>
     </w:p>
     <w:p>
@@ -2459,119 +2576,13 @@
         <w:rPr>
           <w:sz w:val="36"/>
         </w:rPr>
-        <w:t xml:space="preserve">= </w:t>
-      </w:r>
-      <w:r>
-        <w:rPr>
-          <w:sz w:val="36"/>
-        </w:rPr>
-        <w:t>C</w:t>
-      </w:r>
-      <w:r>
-        <w:rPr>
-          <w:sz w:val="36"/>
-          <w:vertAlign w:val="superscript"/>
-        </w:rPr>
-        <w:t>k</w:t>
-      </w:r>
-      <w:r>
-        <w:rPr>
-          <w:sz w:val="36"/>
-        </w:rPr>
-        <w:t xml:space="preserve"> + C</w:t>
-      </w:r>
-      <w:r>
-        <w:rPr>
-          <w:sz w:val="36"/>
-          <w:vertAlign w:val="superscript"/>
-        </w:rPr>
-        <w:t>k-1</w:t>
-      </w:r>
-      <w:r>
-        <w:rPr>
-          <w:sz w:val="36"/>
-        </w:rPr>
-        <w:t xml:space="preserve"> + C</w:t>
-      </w:r>
-      <w:r>
-        <w:rPr>
-          <w:sz w:val="36"/>
-          <w:vertAlign w:val="superscript"/>
-        </w:rPr>
-        <w:t>k-2</w:t>
-      </w:r>
-      <w:r>
-        <w:rPr>
-          <w:sz w:val="36"/>
-        </w:rPr>
-        <w:t xml:space="preserve"> + ... + C</w:t>
-      </w:r>
-      <w:r>
-        <w:rPr>
-          <w:sz w:val="36"/>
-          <w:vertAlign w:val="superscript"/>
-        </w:rPr>
-        <w:t>1</w:t>
-      </w:r>
-      <w:r>
-        <w:rPr>
-          <w:sz w:val="36"/>
-        </w:rPr>
-        <w:t xml:space="preserve"> + C</w:t>
-      </w:r>
-      <w:r>
-        <w:rPr>
-          <w:sz w:val="36"/>
-          <w:vertAlign w:val="superscript"/>
-        </w:rPr>
-        <w:t>0</w:t>
-      </w:r>
-    </w:p>
-    <w:p>
-      <w:pPr>
-        <w:ind w:left="405"/>
-        <w:rPr>
-          <w:sz w:val="36"/>
-        </w:rPr>
-      </w:pPr>
-      <w:r>
-        <w:rPr>
-          <w:sz w:val="36"/>
-        </w:rPr>
-        <w:t>= C</w:t>
-      </w:r>
-      <w:r>
-        <w:rPr>
-          <w:sz w:val="36"/>
-          <w:vertAlign w:val="superscript"/>
-        </w:rPr>
-        <w:t xml:space="preserve">k+1 </w:t>
-      </w:r>
-      <w:r>
-        <w:rPr>
-          <w:sz w:val="36"/>
-        </w:rPr>
-        <w:t>– 1</w:t>
-      </w:r>
-    </w:p>
-    <w:p>
-      <w:pPr>
-        <w:ind w:left="405"/>
-        <w:rPr>
-          <w:sz w:val="36"/>
-        </w:rPr>
-      </w:pPr>
-      <w:r>
-        <w:rPr>
-          <w:sz w:val="36"/>
-        </w:rPr>
-        <w:t>= C</w:t>
-      </w:r>
-      <w:r>
-        <w:rPr>
-          <w:sz w:val="36"/>
-        </w:rPr>
-        <w:t xml:space="preserve"> </w:t>
+        <w:t>≤</w:t>
+      </w:r>
+      <w:r>
+        <w:rPr>
+          <w:sz w:val="36"/>
+        </w:rPr>
+        <w:t xml:space="preserve"> C </w:t>
       </w:r>
       <w:r>
         <w:rPr>
@@ -2596,61 +2607,6 @@
         </w:rPr>
         <w:t>k</w:t>
       </w:r>
-      <w:r>
-        <w:rPr>
-          <w:sz w:val="36"/>
-        </w:rPr>
-        <w:t xml:space="preserve"> – 1</w:t>
-      </w:r>
-    </w:p>
-    <w:p>
-      <w:pPr>
-        <w:ind w:left="405"/>
-        <w:rPr>
-          <w:sz w:val="36"/>
-        </w:rPr>
-      </w:pPr>
-      <w:r>
-        <w:rPr>
-          <w:sz w:val="36"/>
-        </w:rPr>
-        <w:t>≤</w:t>
-      </w:r>
-      <w:r>
-        <w:rPr>
-          <w:sz w:val="36"/>
-        </w:rPr>
-        <w:t xml:space="preserve"> </w:t>
-      </w:r>
-      <w:r>
-        <w:rPr>
-          <w:sz w:val="36"/>
-        </w:rPr>
-        <w:t xml:space="preserve">C </w:t>
-      </w:r>
-      <w:r>
-        <w:rPr>
-          <w:rFonts w:ascii="Cambria Math" w:hAnsi="Cambria Math" w:cs="Cambria Math"/>
-          <w:b/>
-          <w:bCs/>
-          <w:color w:val="222222"/>
-          <w:shd w:val="clear" w:color="auto" w:fill="FFFFFF"/>
-        </w:rPr>
-        <w:t xml:space="preserve">⋅  </w:t>
-      </w:r>
-      <w:r>
-        <w:rPr>
-          <w:sz w:val="36"/>
-        </w:rPr>
-        <w:t>C</w:t>
-      </w:r>
-      <w:r>
-        <w:rPr>
-          <w:sz w:val="36"/>
-          <w:vertAlign w:val="superscript"/>
-        </w:rPr>
-        <w:t>k</w:t>
-      </w:r>
     </w:p>
     <w:p>
       <w:pPr>
@@ -2718,131 +2674,493 @@
       <w:r>
         <w:t>). This confirms what was observed in the results.</w:t>
       </w:r>
+    </w:p>
+    <w:p>
+      <w:pPr>
+        <w:pStyle w:val="Heading2"/>
+      </w:pPr>
+      <w:r>
+        <w:t>Correctness</w:t>
+      </w:r>
+    </w:p>
+    <w:p>
+      <w:r>
+        <w:t>In order to check the correctness of the</w:t>
+      </w:r>
+      <w:r>
+        <w:t xml:space="preserve"> algorithm</w:t>
+      </w:r>
+      <w:r>
+        <w:t xml:space="preserve"> complexity, proof by induction was used. </w:t>
+      </w:r>
+    </w:p>
+    <w:p>
+      <w:pPr>
+        <w:pStyle w:val="ListParagraph"/>
+        <w:numPr>
+          <w:ilvl w:val="0"/>
+          <w:numId w:val="7"/>
+        </w:numPr>
+        <w:rPr>
+          <w:szCs w:val="36"/>
+        </w:rPr>
+      </w:pPr>
+      <w:r>
+        <w:rPr>
+          <w:szCs w:val="36"/>
+        </w:rPr>
+        <w:t>Proposition</w:t>
+      </w:r>
+    </w:p>
+    <w:p>
+      <w:pPr>
+        <w:pStyle w:val="ListParagraph"/>
+        <w:ind w:left="1080"/>
+        <w:rPr>
+          <w:rFonts w:cstheme="minorHAnsi"/>
+          <w:color w:val="222222"/>
+          <w:sz w:val="36"/>
+          <w:szCs w:val="36"/>
+          <w:shd w:val="clear" w:color="auto" w:fill="FFFFFF"/>
+        </w:rPr>
+      </w:pPr>
+      <w:r>
+        <w:rPr>
+          <w:sz w:val="36"/>
+          <w:szCs w:val="36"/>
+        </w:rPr>
+        <w:t>T(n) = C</w:t>
+      </w:r>
+      <w:r>
+        <w:rPr>
+          <w:sz w:val="36"/>
+          <w:szCs w:val="36"/>
+          <w:vertAlign w:val="superscript"/>
+        </w:rPr>
+        <w:t>n</w:t>
+      </w:r>
+      <w:r>
+        <w:rPr>
+          <w:sz w:val="36"/>
+          <w:szCs w:val="36"/>
+        </w:rPr>
+        <w:t xml:space="preserve"> where n </w:t>
+      </w:r>
+      <w:r>
+        <w:rPr>
+          <w:rFonts w:cstheme="minorHAnsi"/>
+          <w:color w:val="222222"/>
+          <w:sz w:val="36"/>
+          <w:szCs w:val="36"/>
+          <w:shd w:val="clear" w:color="auto" w:fill="FFFFFF"/>
+        </w:rPr>
+        <w:t>≥ 0</w:t>
+      </w:r>
+    </w:p>
+    <w:p>
+      <w:pPr>
+        <w:pStyle w:val="ListParagraph"/>
+        <w:ind w:left="1080"/>
+        <w:rPr>
+          <w:rFonts w:cstheme="minorHAnsi"/>
+          <w:color w:val="222222"/>
+          <w:sz w:val="36"/>
+          <w:szCs w:val="36"/>
+          <w:shd w:val="clear" w:color="auto" w:fill="FFFFFF"/>
+        </w:rPr>
+      </w:pPr>
+    </w:p>
+    <w:p>
+      <w:pPr>
+        <w:pStyle w:val="ListParagraph"/>
+        <w:numPr>
+          <w:ilvl w:val="0"/>
+          <w:numId w:val="7"/>
+        </w:numPr>
+        <w:rPr>
+          <w:szCs w:val="36"/>
+        </w:rPr>
+      </w:pPr>
+      <w:r>
+        <w:rPr>
+          <w:szCs w:val="36"/>
+        </w:rPr>
+        <w:t>Base Case</w:t>
+      </w:r>
+    </w:p>
+    <w:p>
+      <w:pPr>
+        <w:pStyle w:val="ListParagraph"/>
+        <w:ind w:left="1080"/>
+        <w:rPr>
+          <w:sz w:val="36"/>
+          <w:szCs w:val="36"/>
+        </w:rPr>
+      </w:pPr>
+      <w:r>
+        <w:rPr>
+          <w:sz w:val="36"/>
+          <w:szCs w:val="36"/>
+        </w:rPr>
+        <w:t xml:space="preserve">Since </w:t>
+      </w:r>
+      <w:r>
+        <w:rPr>
+          <w:sz w:val="36"/>
+          <w:szCs w:val="36"/>
+        </w:rPr>
+        <w:t>T(</w:t>
+      </w:r>
+      <w:r>
+        <w:rPr>
+          <w:sz w:val="36"/>
+          <w:szCs w:val="36"/>
+        </w:rPr>
+        <w:t>0) = 1,</w:t>
+      </w:r>
+    </w:p>
+    <w:p>
+      <w:pPr>
+        <w:pStyle w:val="ListParagraph"/>
+        <w:ind w:left="1080"/>
+        <w:rPr>
+          <w:sz w:val="36"/>
+          <w:szCs w:val="36"/>
+        </w:rPr>
+      </w:pPr>
+      <w:r>
+        <w:rPr>
+          <w:sz w:val="36"/>
+          <w:szCs w:val="36"/>
+        </w:rPr>
+        <w:t>T(0) = C</w:t>
+      </w:r>
+      <w:r>
+        <w:rPr>
+          <w:sz w:val="36"/>
+          <w:szCs w:val="36"/>
+          <w:vertAlign w:val="superscript"/>
+        </w:rPr>
+        <w:t>0</w:t>
+      </w:r>
+      <w:r>
+        <w:rPr>
+          <w:sz w:val="36"/>
+          <w:szCs w:val="36"/>
+        </w:rPr>
+        <w:t xml:space="preserve"> = 1 where n = 0</w:t>
+      </w:r>
+    </w:p>
+    <w:p>
+      <w:pPr>
+        <w:pStyle w:val="ListParagraph"/>
+        <w:ind w:left="1080"/>
+        <w:rPr>
+          <w:rFonts w:cstheme="minorHAnsi"/>
+          <w:sz w:val="36"/>
+        </w:rPr>
+      </w:pPr>
+      <w:r>
+        <w:rPr>
+          <w:rFonts w:ascii="Cambria Math" w:hAnsi="Cambria Math" w:cs="Cambria Math"/>
+          <w:sz w:val="36"/>
+        </w:rPr>
+        <w:lastRenderedPageBreak/>
+        <w:t>∴</w:t>
+      </w:r>
+      <w:r>
+        <w:rPr>
+          <w:rFonts w:ascii="Cambria Math" w:hAnsi="Cambria Math" w:cs="Cambria Math"/>
+          <w:sz w:val="36"/>
+        </w:rPr>
+        <w:t xml:space="preserve"> </w:t>
+      </w:r>
+      <w:r>
+        <w:rPr>
+          <w:rFonts w:cstheme="minorHAnsi"/>
+          <w:sz w:val="36"/>
+        </w:rPr>
+        <w:t>True for n = 0</w:t>
+      </w:r>
+    </w:p>
+    <w:p>
+      <w:pPr>
+        <w:pStyle w:val="ListParagraph"/>
+        <w:ind w:left="1080"/>
+        <w:rPr>
+          <w:rFonts w:cstheme="minorHAnsi"/>
+          <w:szCs w:val="36"/>
+        </w:rPr>
+      </w:pPr>
+    </w:p>
+    <w:p>
+      <w:pPr>
+        <w:pStyle w:val="ListParagraph"/>
+        <w:numPr>
+          <w:ilvl w:val="0"/>
+          <w:numId w:val="7"/>
+        </w:numPr>
+        <w:rPr>
+          <w:szCs w:val="36"/>
+        </w:rPr>
+      </w:pPr>
+      <w:r>
+        <w:rPr>
+          <w:szCs w:val="36"/>
+        </w:rPr>
+        <w:t>Assumption</w:t>
+      </w:r>
+    </w:p>
+    <w:p>
+      <w:pPr>
+        <w:pStyle w:val="ListParagraph"/>
+        <w:ind w:left="1080"/>
+        <w:rPr>
+          <w:sz w:val="36"/>
+          <w:szCs w:val="36"/>
+        </w:rPr>
+      </w:pPr>
+      <w:r>
+        <w:rPr>
+          <w:sz w:val="36"/>
+          <w:szCs w:val="36"/>
+        </w:rPr>
+        <w:t>Assume True for n = k</w:t>
+      </w:r>
+    </w:p>
+    <w:p>
+      <w:pPr>
+        <w:pStyle w:val="ListParagraph"/>
+        <w:ind w:left="1080"/>
+        <w:rPr>
+          <w:sz w:val="36"/>
+          <w:szCs w:val="36"/>
+          <w:vertAlign w:val="superscript"/>
+        </w:rPr>
+      </w:pPr>
+      <w:r>
+        <w:rPr>
+          <w:sz w:val="36"/>
+          <w:szCs w:val="36"/>
+        </w:rPr>
+        <w:t>T(k) = C</w:t>
+      </w:r>
+      <w:r>
+        <w:rPr>
+          <w:sz w:val="36"/>
+          <w:szCs w:val="36"/>
+          <w:vertAlign w:val="superscript"/>
+        </w:rPr>
+        <w:t>k</w:t>
+      </w:r>
+    </w:p>
+    <w:p>
+      <w:pPr>
+        <w:pStyle w:val="ListParagraph"/>
+        <w:ind w:left="1080"/>
+        <w:rPr>
+          <w:sz w:val="36"/>
+          <w:szCs w:val="36"/>
+        </w:rPr>
+      </w:pPr>
+    </w:p>
+    <w:p>
+      <w:pPr>
+        <w:pStyle w:val="ListParagraph"/>
+        <w:numPr>
+          <w:ilvl w:val="0"/>
+          <w:numId w:val="7"/>
+        </w:numPr>
+      </w:pPr>
+      <w:r>
+        <w:t>Inductive Step</w:t>
+      </w:r>
+    </w:p>
+    <w:p>
+      <w:pPr>
+        <w:pStyle w:val="ListParagraph"/>
+        <w:ind w:left="1080"/>
+        <w:rPr>
+          <w:sz w:val="36"/>
+          <w:szCs w:val="36"/>
+          <w:vertAlign w:val="superscript"/>
+        </w:rPr>
+      </w:pPr>
+      <w:r>
+        <w:rPr>
+          <w:sz w:val="36"/>
+          <w:szCs w:val="36"/>
+        </w:rPr>
+        <w:t>T(k+1) = C</w:t>
+      </w:r>
+      <w:r>
+        <w:rPr>
+          <w:sz w:val="36"/>
+          <w:szCs w:val="36"/>
+          <w:vertAlign w:val="superscript"/>
+        </w:rPr>
+        <w:t>k+1</w:t>
+      </w:r>
+    </w:p>
+    <w:p/>
+    <w:p>
+      <w:pPr>
+        <w:pStyle w:val="ListParagraph"/>
+        <w:numPr>
+          <w:ilvl w:val="0"/>
+          <w:numId w:val="7"/>
+        </w:numPr>
+      </w:pPr>
+      <w:r>
+        <w:t>Conclusion</w:t>
+      </w:r>
+    </w:p>
+    <w:p>
+      <w:pPr>
+        <w:pStyle w:val="ListParagraph"/>
+        <w:ind w:left="1080"/>
+        <w:rPr>
+          <w:sz w:val="36"/>
+          <w:szCs w:val="36"/>
+        </w:rPr>
+      </w:pPr>
+      <w:r>
+        <w:rPr>
+          <w:sz w:val="36"/>
+          <w:szCs w:val="36"/>
+        </w:rPr>
+        <w:t>Thus, we can conclude that T(n) = C</w:t>
+      </w:r>
+      <w:r>
+        <w:rPr>
+          <w:sz w:val="36"/>
+          <w:szCs w:val="36"/>
+          <w:vertAlign w:val="superscript"/>
+        </w:rPr>
+        <w:t>n</w:t>
+      </w:r>
+    </w:p>
+    <w:p>
+      <w:pPr>
+        <w:pStyle w:val="Heading2"/>
+      </w:pPr>
+      <w:r>
+        <w:t>In-place and Stable</w:t>
+      </w:r>
+    </w:p>
+    <w:p>
+      <w:r>
+        <w:t>The</w:t>
+      </w:r>
+      <w:r>
+        <w:t xml:space="preserve"> solution finder and prime checker algorithms </w:t>
+      </w:r>
+      <w:r>
+        <w:t xml:space="preserve">used </w:t>
+      </w:r>
+      <w:r>
+        <w:t>were</w:t>
+      </w:r>
+      <w:r>
+        <w:t xml:space="preserve"> in-place. This could be observed as no significant extra memory was utilized outside of small variables. This was achieved by avoiding the use of list manipulation (a characteristic significantly used by the dynamic and poorly optimized prototype algorithm). Nevertheless, it may be argued that the </w:t>
+      </w:r>
+      <w:r>
+        <w:t>coin generation algorithm used was not in-place, as it used additional memory to create its list of coins.</w:t>
+      </w:r>
+    </w:p>
+    <w:p>
+      <w:r>
+        <w:t xml:space="preserve">Alternatively, all algorithms used were stable. This was true as none of the algorithms swapped list elements, hence, could never swap equal valued elements and become unstable. </w:t>
+      </w:r>
+    </w:p>
+    <w:p>
+      <w:pPr>
+        <w:pStyle w:val="Heading2"/>
+      </w:pPr>
+      <w:r>
+        <w:t>P or NP</w:t>
+      </w:r>
+      <w:r>
+        <w:t xml:space="preserve"> Complexity</w:t>
+      </w:r>
+    </w:p>
+    <w:p>
+      <w:r>
+        <w:t xml:space="preserve">After </w:t>
+      </w:r>
+      <w:r>
+        <w:t>observation of</w:t>
+      </w:r>
+      <w:r>
+        <w:t xml:space="preserve"> the algorithm, it was concluded that the problem followed an NP (</w:t>
+      </w:r>
+      <w:r>
+        <w:t>N</w:t>
+      </w:r>
+      <w:r>
+        <w:t>on</w:t>
+      </w:r>
+      <w:r>
+        <w:t>-P</w:t>
+      </w:r>
+      <w:r>
+        <w:t xml:space="preserve">olynomial) complexity. NP is a problem infinitely difficult to solve but easy to check if a given solution is correct. This was indicated by </w:t>
+      </w:r>
+      <w:r>
+        <w:t>the requirement to calculate</w:t>
+      </w:r>
+      <w:r>
+        <w:t xml:space="preserve"> a list of infinitely large prime numbers and the </w:t>
+      </w:r>
+      <w:r>
+        <w:t xml:space="preserve">find </w:t>
+      </w:r>
+      <w:r>
+        <w:t>combination</w:t>
+      </w:r>
+      <w:r>
+        <w:t>s</w:t>
+      </w:r>
+      <w:r>
+        <w:t xml:space="preserve"> of </w:t>
+      </w:r>
+      <w:r>
+        <w:t xml:space="preserve">summed </w:t>
+      </w:r>
+      <w:r>
+        <w:t xml:space="preserve">coins </w:t>
+      </w:r>
+      <w:r>
+        <w:t>to equal an amount</w:t>
+      </w:r>
+      <w:r>
+        <w:t xml:space="preserve">. There </w:t>
+      </w:r>
+      <w:r>
+        <w:t>existed</w:t>
+      </w:r>
+      <w:r>
+        <w:t xml:space="preserve"> no easy, polynomial method of calculating primes or coin combinations, but it </w:t>
+      </w:r>
+      <w:r>
+        <w:t>was</w:t>
+      </w:r>
+      <w:r>
+        <w:t xml:space="preserve"> easy to confirm said solutions</w:t>
+      </w:r>
+      <w:r>
+        <w:t xml:space="preserve"> were true</w:t>
+      </w:r>
+      <w:r>
+        <w:t xml:space="preserve">, </w:t>
+      </w:r>
+      <w:r>
+        <w:t xml:space="preserve">thus, the problem </w:t>
+      </w:r>
       <w:bookmarkStart w:id="0" w:name="_GoBack"/>
       <w:bookmarkEnd w:id="0"/>
-    </w:p>
-    <w:p>
-      <w:pPr>
-        <w:pStyle w:val="NoSpacing"/>
-      </w:pPr>
-    </w:p>
-    <w:p>
-      <w:pPr>
-        <w:pStyle w:val="Heading2"/>
-      </w:pPr>
-      <w:r>
-        <w:t>In-place and Stable</w:t>
-      </w:r>
-    </w:p>
-    <w:p>
-      <w:r>
-        <w:t>The</w:t>
-      </w:r>
-      <w:r>
-        <w:t xml:space="preserve"> solution finder and prime checker algorithms </w:t>
-      </w:r>
-      <w:r>
-        <w:t xml:space="preserve">used </w:t>
-      </w:r>
-      <w:r>
-        <w:t>were</w:t>
-      </w:r>
-      <w:r>
-        <w:t xml:space="preserve"> in-place. This could be observed as no significant extra memory was utilized outside of small variables. This was achieved by avoiding the use of list manipulation (a characteristic significantly used by the dynamic and poorly optimized prototype algorithm). Nevertheless, it may be argued that the </w:t>
-      </w:r>
-      <w:r>
-        <w:t>coin generation algorithm used was not in-place, as it used additional memory to create its list of coins.</w:t>
-      </w:r>
-    </w:p>
-    <w:p>
-      <w:r>
-        <w:t xml:space="preserve">Alternatively, all algorithms used were stable. This was true as none of the algorithms swapped list elements, hence, could never swap equal valued elements and become unstable. </w:t>
-      </w:r>
-    </w:p>
-    <w:p>
-      <w:pPr>
-        <w:pStyle w:val="Heading2"/>
-      </w:pPr>
-      <w:r>
-        <w:lastRenderedPageBreak/>
-        <w:t>P or NP</w:t>
-      </w:r>
-      <w:r>
-        <w:t xml:space="preserve"> Complexity</w:t>
-      </w:r>
-    </w:p>
-    <w:p>
-      <w:r>
-        <w:t xml:space="preserve">After </w:t>
-      </w:r>
-      <w:r>
-        <w:t>observation of</w:t>
-      </w:r>
-      <w:r>
-        <w:t xml:space="preserve"> the algorithm, it was concluded that the problem followed an NP (</w:t>
-      </w:r>
-      <w:r>
-        <w:t>N</w:t>
-      </w:r>
-      <w:r>
-        <w:t>on</w:t>
-      </w:r>
-      <w:r>
-        <w:t>-P</w:t>
-      </w:r>
-      <w:r>
-        <w:t xml:space="preserve">olynomial) complexity. NP is a problem infinitely difficult to solve but easy to check if a given solution is correct. This was indicated by </w:t>
-      </w:r>
-      <w:r>
-        <w:t>the requirement to calculate</w:t>
-      </w:r>
-      <w:r>
-        <w:t xml:space="preserve"> a list of infinitely large prime numbers and the </w:t>
-      </w:r>
-      <w:r>
-        <w:t xml:space="preserve">find </w:t>
-      </w:r>
-      <w:r>
-        <w:t>combination</w:t>
-      </w:r>
-      <w:r>
-        <w:t>s</w:t>
-      </w:r>
-      <w:r>
-        <w:t xml:space="preserve"> of </w:t>
-      </w:r>
-      <w:r>
-        <w:t xml:space="preserve">summed </w:t>
-      </w:r>
-      <w:r>
-        <w:t xml:space="preserve">coins </w:t>
-      </w:r>
-      <w:r>
-        <w:t>to equal an amount</w:t>
-      </w:r>
-      <w:r>
-        <w:t xml:space="preserve">. There </w:t>
-      </w:r>
-      <w:r>
-        <w:t>existed</w:t>
-      </w:r>
-      <w:r>
-        <w:t xml:space="preserve"> no easy, polynomial method of calculating primes or coin combinations, but it </w:t>
-      </w:r>
-      <w:r>
-        <w:t>was</w:t>
-      </w:r>
-      <w:r>
-        <w:t xml:space="preserve"> easy to confirm said solutions</w:t>
-      </w:r>
-      <w:r>
-        <w:t xml:space="preserve"> were true</w:t>
-      </w:r>
-      <w:r>
-        <w:t xml:space="preserve">, </w:t>
-      </w:r>
-      <w:r>
-        <w:t>thus, the problem was NP.</w:t>
+      <w:r>
+        <w:t>was NP.</w:t>
       </w:r>
     </w:p>
     <w:p>
@@ -2860,13 +3178,19 @@
         </w:rPr>
       </w:pPr>
       <w:r>
-        <w:t xml:space="preserve">Understanding how to check for prime numbers - 09/04/2019 - </w:t>
+        <w:t>[1]</w:t>
       </w:r>
       <w:r>
         <w:rPr>
           <w:i/>
         </w:rPr>
-        <w:t>Tuesday drop-in session with Saiful.</w:t>
+        <w:t xml:space="preserve"> Saiful Islam - </w:t>
+      </w:r>
+      <w:r>
+        <w:rPr>
+          <w:i/>
+        </w:rPr>
+        <w:t>Understanding how to check for prime numbers - 09/04/2019 - Tuesday drop-in session with Saiful.</w:t>
       </w:r>
     </w:p>
     <w:p>
@@ -2877,16 +3201,49 @@
         </w:rPr>
       </w:pPr>
       <w:r>
+        <w:t>[2]</w:t>
+      </w:r>
+      <w:r>
+        <w:rPr>
+          <w:i/>
+        </w:rPr>
+        <w:t xml:space="preserve"> ONeilCode - </w:t>
+      </w:r>
+      <w:r>
+        <w:rPr>
+          <w:i/>
+        </w:rPr>
         <w:t>Understanding</w:t>
       </w:r>
       <w:r>
+        <w:rPr>
+          <w:i/>
+        </w:rPr>
         <w:t xml:space="preserve"> how a recursive coin change problem works </w:t>
       </w:r>
       <w:r>
+        <w:rPr>
+          <w:i/>
+        </w:rPr>
         <w:t>-</w:t>
       </w:r>
       <w:r>
-        <w:t xml:space="preserve"> 14/04/2- </w:t>
+        <w:rPr>
+          <w:i/>
+        </w:rPr>
+        <w:t xml:space="preserve"> 14/04/2</w:t>
+      </w:r>
+      <w:r>
+        <w:rPr>
+          <w:i/>
+        </w:rPr>
+        <w:t>019</w:t>
+      </w:r>
+      <w:r>
+        <w:rPr>
+          <w:i/>
+        </w:rPr>
+        <w:t xml:space="preserve">- </w:t>
       </w:r>
       <w:hyperlink r:id="rId11" w:history="1">
         <w:r>
@@ -2900,9 +3257,60 @@
     </w:p>
     <w:p>
       <w:pPr>
+        <w:rPr>
+          <w:rStyle w:val="Hyperlink"/>
+          <w:i/>
+        </w:rPr>
+      </w:pPr>
+      <w:r>
+        <w:t>[3]</w:t>
+      </w:r>
+      <w:r>
+        <w:rPr>
+          <w:i/>
+        </w:rPr>
+        <w:t xml:space="preserve"> HegartyMaths - </w:t>
+      </w:r>
+      <w:r>
+        <w:rPr>
+          <w:i/>
+        </w:rPr>
+        <w:t xml:space="preserve">Understanding how to perform proof by induction </w:t>
+      </w:r>
+      <w:r>
+        <w:rPr>
+          <w:i/>
+        </w:rPr>
+        <w:t>–</w:t>
+      </w:r>
+      <w:r>
+        <w:rPr>
+          <w:i/>
+        </w:rPr>
+        <w:t xml:space="preserve"> </w:t>
+      </w:r>
+      <w:r>
+        <w:rPr>
+          <w:i/>
+        </w:rPr>
+        <w:t xml:space="preserve">21/04/2019 - </w:t>
+      </w:r>
+      <w:hyperlink r:id="rId12" w:history="1">
+        <w:r>
+          <w:rPr>
+            <w:rStyle w:val="Hyperlink"/>
+            <w:i/>
+          </w:rPr>
+          <w:t>https://www.youtube.com/watch?v=yBbKFSLHlFw</w:t>
+        </w:r>
+      </w:hyperlink>
+    </w:p>
+    <w:p>
+      <w:pPr>
         <w:pStyle w:val="Heading1"/>
       </w:pPr>
       <w:r>
+        <w:lastRenderedPageBreak/>
         <w:t>Appendix</w:t>
       </w:r>
     </w:p>
@@ -2930,7 +3338,7 @@
                     <pic:cNvPicPr/>
                   </pic:nvPicPr>
                   <pic:blipFill>
-                    <a:blip r:embed="rId12"/>
+                    <a:blip r:embed="rId13"/>
                     <a:stretch>
                       <a:fillRect/>
                     </a:stretch>
@@ -3009,7 +3417,7 @@
                     </pic:cNvPicPr>
                   </pic:nvPicPr>
                   <pic:blipFill>
-                    <a:blip r:embed="rId13">
+                    <a:blip r:embed="rId14">
                       <a:extLst>
                         <a:ext uri="{28A0092B-C50C-407E-A947-70E740481C1C}">
                           <a14:useLocalDpi xmlns:a14="http://schemas.microsoft.com/office/drawing/2010/main" val="0"/>
@@ -3073,6 +3481,95 @@
 <file path=word/numbering.xml><?xml version="1.0" encoding="utf-8"?>
 <w:numbering xmlns:wpc="http://schemas.microsoft.com/office/word/2010/wordprocessingCanvas" xmlns:cx="http://schemas.microsoft.com/office/drawing/2014/chartex" xmlns:cx1="http://schemas.microsoft.com/office/drawing/2015/9/8/chartex" xmlns:cx2="http://schemas.microsoft.com/office/drawing/2015/10/21/chartex" xmlns:cx3="http://schemas.microsoft.com/office/drawing/2016/5/9/chartex" xmlns:cx4="http://schemas.microsoft.com/office/drawing/2016/5/10/chartex" xmlns:cx5="http://schemas.microsoft.com/office/drawing/2016/5/11/chartex" xmlns:cx6="http://schemas.microsoft.com/office/drawing/2016/5/12/chartex" xmlns:cx7="http://schemas.microsoft.com/office/drawing/2016/5/13/chartex" xmlns:cx8="http://schemas.microsoft.com/office/drawing/2016/5/14/chartex" xmlns:mc="http://schemas.openxmlformats.org/markup-compatibility/2006" xmlns:aink="http://schemas.microsoft.com/office/drawing/2016/ink" xmlns:am3d="http://schemas.microsoft.com/office/drawing/2017/model3d" xmlns:o="urn:schemas-microsoft-com:office:office" xmlns:r="http://schemas.openxmlformats.org/officeDocument/2006/relationships" xmlns:m="http://schemas.openxmlformats.org/officeDocument/2006/math" xmlns:v="urn:schemas-microsoft-com:vml" xmlns:wp14="http://schemas.microsoft.com/office/word/2010/wordprocessingDrawing" xmlns:wp="http://schemas.openxmlformats.org/drawingml/2006/wordprocessingDrawing" xmlns:w10="urn:schemas-microsoft-com:office:word" xmlns:w="http://schemas.openxmlformats.org/wordprocessingml/2006/main" xmlns:w14="http://schemas.microsoft.com/office/word/2010/wordml" xmlns:w15="http://schemas.microsoft.com/office/word/2012/wordml" xmlns:w16cid="http://schemas.microsoft.com/office/word/2016/wordml/cid" xmlns:w16se="http://schemas.microsoft.com/office/word/2015/wordml/symex" xmlns:wpg="http://schemas.microsoft.com/office/word/2010/wordprocessingGroup" xmlns:wpi="http://schemas.microsoft.com/office/word/2010/wordprocessingInk" xmlns:wne="http://schemas.microsoft.com/office/word/2006/wordml" xmlns:wps="http://schemas.microsoft.com/office/word/2010/wordprocessingShape" mc:Ignorable="w14 w15 w16se w16cid wp14">
   <w:abstractNum w:abstractNumId="0" w15:restartNumberingAfterBreak="0">
+    <w:nsid w:val="00045945"/>
+    <w:multiLevelType w:val="hybridMultilevel"/>
+    <w:tmpl w:val="39A030A6"/>
+    <w:lvl w:ilvl="0" w:tplc="0C09000F">
+      <w:start w:val="1"/>
+      <w:numFmt w:val="decimal"/>
+      <w:lvlText w:val="%1."/>
+      <w:lvlJc w:val="left"/>
+      <w:pPr>
+        <w:ind w:left="720" w:hanging="360"/>
+      </w:pPr>
+      <w:rPr>
+        <w:rFonts w:hint="default"/>
+      </w:rPr>
+    </w:lvl>
+    <w:lvl w:ilvl="1" w:tplc="0C090019" w:tentative="1">
+      <w:start w:val="1"/>
+      <w:numFmt w:val="lowerLetter"/>
+      <w:lvlText w:val="%2."/>
+      <w:lvlJc w:val="left"/>
+      <w:pPr>
+        <w:ind w:left="1440" w:hanging="360"/>
+      </w:pPr>
+    </w:lvl>
+    <w:lvl w:ilvl="2" w:tplc="0C09001B" w:tentative="1">
+      <w:start w:val="1"/>
+      <w:numFmt w:val="lowerRoman"/>
+      <w:lvlText w:val="%3."/>
+      <w:lvlJc w:val="right"/>
+      <w:pPr>
+        <w:ind w:left="2160" w:hanging="180"/>
+      </w:pPr>
+    </w:lvl>
+    <w:lvl w:ilvl="3" w:tplc="0C09000F" w:tentative="1">
+      <w:start w:val="1"/>
+      <w:numFmt w:val="decimal"/>
+      <w:lvlText w:val="%4."/>
+      <w:lvlJc w:val="left"/>
+      <w:pPr>
+        <w:ind w:left="2880" w:hanging="360"/>
+      </w:pPr>
+    </w:lvl>
+    <w:lvl w:ilvl="4" w:tplc="0C090019" w:tentative="1">
+      <w:start w:val="1"/>
+      <w:numFmt w:val="lowerLetter"/>
+      <w:lvlText w:val="%5."/>
+      <w:lvlJc w:val="left"/>
+      <w:pPr>
+        <w:ind w:left="3600" w:hanging="360"/>
+      </w:pPr>
+    </w:lvl>
+    <w:lvl w:ilvl="5" w:tplc="0C09001B" w:tentative="1">
+      <w:start w:val="1"/>
+      <w:numFmt w:val="lowerRoman"/>
+      <w:lvlText w:val="%6."/>
+      <w:lvlJc w:val="right"/>
+      <w:pPr>
+        <w:ind w:left="4320" w:hanging="180"/>
+      </w:pPr>
+    </w:lvl>
+    <w:lvl w:ilvl="6" w:tplc="0C09000F" w:tentative="1">
+      <w:start w:val="1"/>
+      <w:numFmt w:val="decimal"/>
+      <w:lvlText w:val="%7."/>
+      <w:lvlJc w:val="left"/>
+      <w:pPr>
+        <w:ind w:left="5040" w:hanging="360"/>
+      </w:pPr>
+    </w:lvl>
+    <w:lvl w:ilvl="7" w:tplc="0C090019" w:tentative="1">
+      <w:start w:val="1"/>
+      <w:numFmt w:val="lowerLetter"/>
+      <w:lvlText w:val="%8."/>
+      <w:lvlJc w:val="left"/>
+      <w:pPr>
+        <w:ind w:left="5760" w:hanging="360"/>
+      </w:pPr>
+    </w:lvl>
+    <w:lvl w:ilvl="8" w:tplc="0C09001B" w:tentative="1">
+      <w:start w:val="1"/>
+      <w:numFmt w:val="lowerRoman"/>
+      <w:lvlText w:val="%9."/>
+      <w:lvlJc w:val="right"/>
+      <w:pPr>
+        <w:ind w:left="6480" w:hanging="180"/>
+      </w:pPr>
+    </w:lvl>
+  </w:abstractNum>
+  <w:abstractNum w:abstractNumId="1" w15:restartNumberingAfterBreak="0">
     <w:nsid w:val="035D3E5B"/>
     <w:multiLevelType w:val="hybridMultilevel"/>
     <w:tmpl w:val="3CD63506"/>
@@ -3184,7 +3681,185 @@
       </w:rPr>
     </w:lvl>
   </w:abstractNum>
-  <w:abstractNum w:abstractNumId="1" w15:restartNumberingAfterBreak="0">
+  <w:abstractNum w:abstractNumId="2" w15:restartNumberingAfterBreak="0">
+    <w:nsid w:val="14134D6F"/>
+    <w:multiLevelType w:val="hybridMultilevel"/>
+    <w:tmpl w:val="BF4681CC"/>
+    <w:lvl w:ilvl="0" w:tplc="0C09000F">
+      <w:start w:val="1"/>
+      <w:numFmt w:val="decimal"/>
+      <w:lvlText w:val="%1."/>
+      <w:lvlJc w:val="left"/>
+      <w:pPr>
+        <w:ind w:left="720" w:hanging="360"/>
+      </w:pPr>
+      <w:rPr>
+        <w:rFonts w:hint="default"/>
+      </w:rPr>
+    </w:lvl>
+    <w:lvl w:ilvl="1" w:tplc="0C090019" w:tentative="1">
+      <w:start w:val="1"/>
+      <w:numFmt w:val="lowerLetter"/>
+      <w:lvlText w:val="%2."/>
+      <w:lvlJc w:val="left"/>
+      <w:pPr>
+        <w:ind w:left="1440" w:hanging="360"/>
+      </w:pPr>
+    </w:lvl>
+    <w:lvl w:ilvl="2" w:tplc="0C09001B" w:tentative="1">
+      <w:start w:val="1"/>
+      <w:numFmt w:val="lowerRoman"/>
+      <w:lvlText w:val="%3."/>
+      <w:lvlJc w:val="right"/>
+      <w:pPr>
+        <w:ind w:left="2160" w:hanging="180"/>
+      </w:pPr>
+    </w:lvl>
+    <w:lvl w:ilvl="3" w:tplc="0C09000F" w:tentative="1">
+      <w:start w:val="1"/>
+      <w:numFmt w:val="decimal"/>
+      <w:lvlText w:val="%4."/>
+      <w:lvlJc w:val="left"/>
+      <w:pPr>
+        <w:ind w:left="2880" w:hanging="360"/>
+      </w:pPr>
+    </w:lvl>
+    <w:lvl w:ilvl="4" w:tplc="0C090019" w:tentative="1">
+      <w:start w:val="1"/>
+      <w:numFmt w:val="lowerLetter"/>
+      <w:lvlText w:val="%5."/>
+      <w:lvlJc w:val="left"/>
+      <w:pPr>
+        <w:ind w:left="3600" w:hanging="360"/>
+      </w:pPr>
+    </w:lvl>
+    <w:lvl w:ilvl="5" w:tplc="0C09001B" w:tentative="1">
+      <w:start w:val="1"/>
+      <w:numFmt w:val="lowerRoman"/>
+      <w:lvlText w:val="%6."/>
+      <w:lvlJc w:val="right"/>
+      <w:pPr>
+        <w:ind w:left="4320" w:hanging="180"/>
+      </w:pPr>
+    </w:lvl>
+    <w:lvl w:ilvl="6" w:tplc="0C09000F" w:tentative="1">
+      <w:start w:val="1"/>
+      <w:numFmt w:val="decimal"/>
+      <w:lvlText w:val="%7."/>
+      <w:lvlJc w:val="left"/>
+      <w:pPr>
+        <w:ind w:left="5040" w:hanging="360"/>
+      </w:pPr>
+    </w:lvl>
+    <w:lvl w:ilvl="7" w:tplc="0C090019" w:tentative="1">
+      <w:start w:val="1"/>
+      <w:numFmt w:val="lowerLetter"/>
+      <w:lvlText w:val="%8."/>
+      <w:lvlJc w:val="left"/>
+      <w:pPr>
+        <w:ind w:left="5760" w:hanging="360"/>
+      </w:pPr>
+    </w:lvl>
+    <w:lvl w:ilvl="8" w:tplc="0C09001B" w:tentative="1">
+      <w:start w:val="1"/>
+      <w:numFmt w:val="lowerRoman"/>
+      <w:lvlText w:val="%9."/>
+      <w:lvlJc w:val="right"/>
+      <w:pPr>
+        <w:ind w:left="6480" w:hanging="180"/>
+      </w:pPr>
+    </w:lvl>
+  </w:abstractNum>
+  <w:abstractNum w:abstractNumId="3" w15:restartNumberingAfterBreak="0">
+    <w:nsid w:val="169F7F5E"/>
+    <w:multiLevelType w:val="hybridMultilevel"/>
+    <w:tmpl w:val="2C482C46"/>
+    <w:lvl w:ilvl="0" w:tplc="63145494">
+      <w:start w:val="1"/>
+      <w:numFmt w:val="decimal"/>
+      <w:lvlText w:val="%1.)"/>
+      <w:lvlJc w:val="left"/>
+      <w:pPr>
+        <w:ind w:left="1080" w:hanging="720"/>
+      </w:pPr>
+      <w:rPr>
+        <w:rFonts w:hint="default"/>
+      </w:rPr>
+    </w:lvl>
+    <w:lvl w:ilvl="1" w:tplc="0C090019" w:tentative="1">
+      <w:start w:val="1"/>
+      <w:numFmt w:val="lowerLetter"/>
+      <w:lvlText w:val="%2."/>
+      <w:lvlJc w:val="left"/>
+      <w:pPr>
+        <w:ind w:left="1440" w:hanging="360"/>
+      </w:pPr>
+    </w:lvl>
+    <w:lvl w:ilvl="2" w:tplc="0C09001B" w:tentative="1">
+      <w:start w:val="1"/>
+      <w:numFmt w:val="lowerRoman"/>
+      <w:lvlText w:val="%3."/>
+      <w:lvlJc w:val="right"/>
+      <w:pPr>
+        <w:ind w:left="2160" w:hanging="180"/>
+      </w:pPr>
+    </w:lvl>
+    <w:lvl w:ilvl="3" w:tplc="0C09000F" w:tentative="1">
+      <w:start w:val="1"/>
+      <w:numFmt w:val="decimal"/>
+      <w:lvlText w:val="%4."/>
+      <w:lvlJc w:val="left"/>
+      <w:pPr>
+        <w:ind w:left="2880" w:hanging="360"/>
+      </w:pPr>
+    </w:lvl>
+    <w:lvl w:ilvl="4" w:tplc="0C090019" w:tentative="1">
+      <w:start w:val="1"/>
+      <w:numFmt w:val="lowerLetter"/>
+      <w:lvlText w:val="%5."/>
+      <w:lvlJc w:val="left"/>
+      <w:pPr>
+        <w:ind w:left="3600" w:hanging="360"/>
+      </w:pPr>
+    </w:lvl>
+    <w:lvl w:ilvl="5" w:tplc="0C09001B" w:tentative="1">
+      <w:start w:val="1"/>
+      <w:numFmt w:val="lowerRoman"/>
+      <w:lvlText w:val="%6."/>
+      <w:lvlJc w:val="right"/>
+      <w:pPr>
+        <w:ind w:left="4320" w:hanging="180"/>
+      </w:pPr>
+    </w:lvl>
+    <w:lvl w:ilvl="6" w:tplc="0C09000F" w:tentative="1">
+      <w:start w:val="1"/>
+      <w:numFmt w:val="decimal"/>
+      <w:lvlText w:val="%7."/>
+      <w:lvlJc w:val="left"/>
+      <w:pPr>
+        <w:ind w:left="5040" w:hanging="360"/>
+      </w:pPr>
+    </w:lvl>
+    <w:lvl w:ilvl="7" w:tplc="0C090019" w:tentative="1">
+      <w:start w:val="1"/>
+      <w:numFmt w:val="lowerLetter"/>
+      <w:lvlText w:val="%8."/>
+      <w:lvlJc w:val="left"/>
+      <w:pPr>
+        <w:ind w:left="5760" w:hanging="360"/>
+      </w:pPr>
+    </w:lvl>
+    <w:lvl w:ilvl="8" w:tplc="0C09001B" w:tentative="1">
+      <w:start w:val="1"/>
+      <w:numFmt w:val="lowerRoman"/>
+      <w:lvlText w:val="%9."/>
+      <w:lvlJc w:val="right"/>
+      <w:pPr>
+        <w:ind w:left="6480" w:hanging="180"/>
+      </w:pPr>
+    </w:lvl>
+  </w:abstractNum>
+  <w:abstractNum w:abstractNumId="4" w15:restartNumberingAfterBreak="0">
     <w:nsid w:val="373F2086"/>
     <w:multiLevelType w:val="hybridMultilevel"/>
     <w:tmpl w:val="B98E1314"/>
@@ -3297,7 +3972,96 @@
       </w:rPr>
     </w:lvl>
   </w:abstractNum>
-  <w:abstractNum w:abstractNumId="2" w15:restartNumberingAfterBreak="0">
+  <w:abstractNum w:abstractNumId="5" w15:restartNumberingAfterBreak="0">
+    <w:nsid w:val="4E490319"/>
+    <w:multiLevelType w:val="hybridMultilevel"/>
+    <w:tmpl w:val="F312BA76"/>
+    <w:lvl w:ilvl="0" w:tplc="44DAEEC0">
+      <w:start w:val="1"/>
+      <w:numFmt w:val="decimal"/>
+      <w:lvlText w:val="%1.)"/>
+      <w:lvlJc w:val="left"/>
+      <w:pPr>
+        <w:ind w:left="1080" w:hanging="720"/>
+      </w:pPr>
+      <w:rPr>
+        <w:rFonts w:hint="default"/>
+      </w:rPr>
+    </w:lvl>
+    <w:lvl w:ilvl="1" w:tplc="0C090019" w:tentative="1">
+      <w:start w:val="1"/>
+      <w:numFmt w:val="lowerLetter"/>
+      <w:lvlText w:val="%2."/>
+      <w:lvlJc w:val="left"/>
+      <w:pPr>
+        <w:ind w:left="1440" w:hanging="360"/>
+      </w:pPr>
+    </w:lvl>
+    <w:lvl w:ilvl="2" w:tplc="0C09001B" w:tentative="1">
+      <w:start w:val="1"/>
+      <w:numFmt w:val="lowerRoman"/>
+      <w:lvlText w:val="%3."/>
+      <w:lvlJc w:val="right"/>
+      <w:pPr>
+        <w:ind w:left="2160" w:hanging="180"/>
+      </w:pPr>
+    </w:lvl>
+    <w:lvl w:ilvl="3" w:tplc="0C09000F" w:tentative="1">
+      <w:start w:val="1"/>
+      <w:numFmt w:val="decimal"/>
+      <w:lvlText w:val="%4."/>
+      <w:lvlJc w:val="left"/>
+      <w:pPr>
+        <w:ind w:left="2880" w:hanging="360"/>
+      </w:pPr>
+    </w:lvl>
+    <w:lvl w:ilvl="4" w:tplc="0C090019" w:tentative="1">
+      <w:start w:val="1"/>
+      <w:numFmt w:val="lowerLetter"/>
+      <w:lvlText w:val="%5."/>
+      <w:lvlJc w:val="left"/>
+      <w:pPr>
+        <w:ind w:left="3600" w:hanging="360"/>
+      </w:pPr>
+    </w:lvl>
+    <w:lvl w:ilvl="5" w:tplc="0C09001B" w:tentative="1">
+      <w:start w:val="1"/>
+      <w:numFmt w:val="lowerRoman"/>
+      <w:lvlText w:val="%6."/>
+      <w:lvlJc w:val="right"/>
+      <w:pPr>
+        <w:ind w:left="4320" w:hanging="180"/>
+      </w:pPr>
+    </w:lvl>
+    <w:lvl w:ilvl="6" w:tplc="0C09000F" w:tentative="1">
+      <w:start w:val="1"/>
+      <w:numFmt w:val="decimal"/>
+      <w:lvlText w:val="%7."/>
+      <w:lvlJc w:val="left"/>
+      <w:pPr>
+        <w:ind w:left="5040" w:hanging="360"/>
+      </w:pPr>
+    </w:lvl>
+    <w:lvl w:ilvl="7" w:tplc="0C090019" w:tentative="1">
+      <w:start w:val="1"/>
+      <w:numFmt w:val="lowerLetter"/>
+      <w:lvlText w:val="%8."/>
+      <w:lvlJc w:val="left"/>
+      <w:pPr>
+        <w:ind w:left="5760" w:hanging="360"/>
+      </w:pPr>
+    </w:lvl>
+    <w:lvl w:ilvl="8" w:tplc="0C09001B" w:tentative="1">
+      <w:start w:val="1"/>
+      <w:numFmt w:val="lowerRoman"/>
+      <w:lvlText w:val="%9."/>
+      <w:lvlJc w:val="right"/>
+      <w:pPr>
+        <w:ind w:left="6480" w:hanging="180"/>
+      </w:pPr>
+    </w:lvl>
+  </w:abstractNum>
+  <w:abstractNum w:abstractNumId="6" w15:restartNumberingAfterBreak="0">
     <w:nsid w:val="57ED6DA7"/>
     <w:multiLevelType w:val="hybridMultilevel"/>
     <w:tmpl w:val="9A1A5822"/>
@@ -3410,13 +4174,25 @@
     </w:lvl>
   </w:abstractNum>
   <w:num w:numId="1">
+    <w:abstractNumId w:val="1"/>
+  </w:num>
+  <w:num w:numId="2">
+    <w:abstractNumId w:val="6"/>
+  </w:num>
+  <w:num w:numId="3">
+    <w:abstractNumId w:val="4"/>
+  </w:num>
+  <w:num w:numId="4">
+    <w:abstractNumId w:val="2"/>
+  </w:num>
+  <w:num w:numId="5">
+    <w:abstractNumId w:val="3"/>
+  </w:num>
+  <w:num w:numId="6">
     <w:abstractNumId w:val="0"/>
   </w:num>
-  <w:num w:numId="2">
-    <w:abstractNumId w:val="2"/>
-  </w:num>
-  <w:num w:numId="3">
-    <w:abstractNumId w:val="1"/>
+  <w:num w:numId="7">
+    <w:abstractNumId w:val="5"/>
   </w:num>
 </w:numbering>
 </file>
@@ -3866,6 +4642,7 @@
   <w:style w:type="character" w:default="1" w:styleId="DefaultParagraphFont">
     <w:name w:val="Default Paragraph Font"/>
     <w:uiPriority w:val="1"/>
+    <w:semiHidden/>
     <w:unhideWhenUsed/>
   </w:style>
   <w:style w:type="table" w:default="1" w:styleId="TableNormal">

</xml_diff>